<commit_message>
completion of assignment 02
</commit_message>
<xml_diff>
--- a/Readme.docx
+++ b/Readme.docx
@@ -19,7 +19,15 @@
     </w:p>
     <w:p>
       <w:r>
-        <w:t xml:space="preserve">Angular is Javascript framework which allows you to create reactive single page application. </w:t>
+        <w:t xml:space="preserve">Angular is </w:t>
+      </w:r>
+      <w:proofErr w:type="spellStart"/>
+      <w:r>
+        <w:t>Javascript</w:t>
+      </w:r>
+      <w:proofErr w:type="spellEnd"/>
+      <w:r>
+        <w:t xml:space="preserve"> framework which allows you to create reactive single page application. </w:t>
       </w:r>
     </w:p>
     <w:p>
@@ -114,8 +122,21 @@
           <w:numId w:val="1"/>
         </w:numPr>
       </w:pPr>
-      <w:r>
-        <w:t xml:space="preserve">Cmd: npm install –g @angular/cli </w:t>
+      <w:proofErr w:type="spellStart"/>
+      <w:r>
+        <w:t>Cmd</w:t>
+      </w:r>
+      <w:proofErr w:type="spellEnd"/>
+      <w:r>
+        <w:t xml:space="preserve">: </w:t>
+      </w:r>
+      <w:proofErr w:type="spellStart"/>
+      <w:r>
+        <w:t>npm</w:t>
+      </w:r>
+      <w:proofErr w:type="spellEnd"/>
+      <w:r>
+        <w:t xml:space="preserve"> install –g @angular/cli </w:t>
       </w:r>
     </w:p>
     <w:p>
@@ -130,7 +151,23 @@
         <w:t>Linux:</w:t>
       </w:r>
       <w:r>
-        <w:t xml:space="preserve"> sudo npm install –g @angular/cli</w:t>
+        <w:t xml:space="preserve"> </w:t>
+      </w:r>
+      <w:proofErr w:type="spellStart"/>
+      <w:r>
+        <w:t>sudo</w:t>
+      </w:r>
+      <w:proofErr w:type="spellEnd"/>
+      <w:r>
+        <w:t xml:space="preserve"> </w:t>
+      </w:r>
+      <w:proofErr w:type="spellStart"/>
+      <w:r>
+        <w:t>npm</w:t>
+      </w:r>
+      <w:proofErr w:type="spellEnd"/>
+      <w:r>
+        <w:t xml:space="preserve"> install –g @angular/cli</w:t>
       </w:r>
     </w:p>
     <w:p>
@@ -150,7 +187,15 @@
         <w:pStyle w:val="ListParagraph"/>
       </w:pPr>
       <w:r>
-        <w:t>ng new my-first-app</w:t>
+        <w:t xml:space="preserve">ng new </w:t>
+      </w:r>
+      <w:proofErr w:type="spellStart"/>
+      <w:r>
+        <w:t>my</w:t>
+      </w:r>
+      <w:proofErr w:type="spellEnd"/>
+      <w:r>
+        <w:t>-first-app</w:t>
       </w:r>
     </w:p>
     <w:p>
@@ -162,7 +207,15 @@
         </w:numPr>
       </w:pPr>
       <w:r>
-        <w:t>Ng serve : build our source code and spin up small server to run the app</w:t>
+        <w:t xml:space="preserve">Ng </w:t>
+      </w:r>
+      <w:proofErr w:type="gramStart"/>
+      <w:r>
+        <w:t>serve :</w:t>
+      </w:r>
+      <w:proofErr w:type="gramEnd"/>
+      <w:r>
+        <w:t xml:space="preserve"> build our source code and spin up small server to run the app</w:t>
       </w:r>
     </w:p>
     <w:p>
@@ -218,13 +271,23 @@
           <w:numId w:val="1"/>
         </w:numPr>
       </w:pPr>
+      <w:proofErr w:type="spellStart"/>
       <w:r>
         <w:rPr>
           <w:rFonts w:ascii="Consolas" w:hAnsi="Consolas"/>
           <w:color w:val="EC5252"/>
           <w:shd w:val="clear" w:color="auto" w:fill="F2F3F5"/>
         </w:rPr>
-        <w:t>npm install --save bootstrap@3</w:t>
+        <w:t>npm</w:t>
+      </w:r>
+      <w:proofErr w:type="spellEnd"/>
+      <w:r>
+        <w:rPr>
+          <w:rFonts w:ascii="Consolas" w:hAnsi="Consolas"/>
+          <w:color w:val="EC5252"/>
+          <w:shd w:val="clear" w:color="auto" w:fill="F2F3F5"/>
+        </w:rPr>
+        <w:t xml:space="preserve"> install --save bootstrap@3</w:t>
       </w:r>
     </w:p>
     <w:p>
@@ -241,8 +304,54 @@
           <w:color w:val="EC5252"/>
           <w:shd w:val="clear" w:color="auto" w:fill="F2F3F5"/>
         </w:rPr>
-        <w:t>add bootstrap css to .angular-cli.json</w:t>
-      </w:r>
+        <w:t xml:space="preserve">add bootstrap </w:t>
+      </w:r>
+      <w:proofErr w:type="spellStart"/>
+      <w:r>
+        <w:rPr>
+          <w:rFonts w:ascii="Consolas" w:hAnsi="Consolas"/>
+          <w:color w:val="EC5252"/>
+          <w:shd w:val="clear" w:color="auto" w:fill="F2F3F5"/>
+        </w:rPr>
+        <w:t>css</w:t>
+      </w:r>
+      <w:proofErr w:type="spellEnd"/>
+      <w:r>
+        <w:rPr>
+          <w:rFonts w:ascii="Consolas" w:hAnsi="Consolas"/>
+          <w:color w:val="EC5252"/>
+          <w:shd w:val="clear" w:color="auto" w:fill="F2F3F5"/>
+        </w:rPr>
+        <w:t xml:space="preserve"> </w:t>
+      </w:r>
+      <w:proofErr w:type="gramStart"/>
+      <w:r>
+        <w:rPr>
+          <w:rFonts w:ascii="Consolas" w:hAnsi="Consolas"/>
+          <w:color w:val="EC5252"/>
+          <w:shd w:val="clear" w:color="auto" w:fill="F2F3F5"/>
+        </w:rPr>
+        <w:t>to .angular</w:t>
+      </w:r>
+      <w:proofErr w:type="gramEnd"/>
+      <w:r>
+        <w:rPr>
+          <w:rFonts w:ascii="Consolas" w:hAnsi="Consolas"/>
+          <w:color w:val="EC5252"/>
+          <w:shd w:val="clear" w:color="auto" w:fill="F2F3F5"/>
+        </w:rPr>
+        <w:t>-</w:t>
+      </w:r>
+      <w:proofErr w:type="spellStart"/>
+      <w:r>
+        <w:rPr>
+          <w:rFonts w:ascii="Consolas" w:hAnsi="Consolas"/>
+          <w:color w:val="EC5252"/>
+          <w:shd w:val="clear" w:color="auto" w:fill="F2F3F5"/>
+        </w:rPr>
+        <w:t>cli.json</w:t>
+      </w:r>
+      <w:proofErr w:type="spellEnd"/>
     </w:p>
     <w:p>
       <w:pPr>
@@ -257,7 +366,31 @@
         <w:pStyle w:val="ListParagraph"/>
       </w:pPr>
       <w:r>
-        <w:t xml:space="preserve">        "../node_modules/bootstrap/dist/css/bootstrap.min.css",</w:t>
+        <w:t xml:space="preserve">        "../</w:t>
+      </w:r>
+      <w:proofErr w:type="spellStart"/>
+      <w:r>
+        <w:t>node_modules</w:t>
+      </w:r>
+      <w:proofErr w:type="spellEnd"/>
+      <w:r>
+        <w:t>/bootstrap/</w:t>
+      </w:r>
+      <w:proofErr w:type="spellStart"/>
+      <w:r>
+        <w:t>dist</w:t>
+      </w:r>
+      <w:proofErr w:type="spellEnd"/>
+      <w:r>
+        <w:t>/</w:t>
+      </w:r>
+      <w:proofErr w:type="spellStart"/>
+      <w:r>
+        <w:t>css</w:t>
+      </w:r>
+      <w:proofErr w:type="spellEnd"/>
+      <w:r>
+        <w:t>/bootstrap.min.css",</w:t>
       </w:r>
     </w:p>
     <w:p>
@@ -286,8 +419,6 @@
       <w:r>
         <w:t>And hit ng-serve again</w:t>
       </w:r>
-      <w:bookmarkStart w:id="0" w:name="_GoBack"/>
-      <w:bookmarkEnd w:id="0"/>
     </w:p>
     <w:p>
       <w:pPr>
@@ -344,7 +475,15 @@
         </w:numPr>
       </w:pPr>
       <w:r>
-        <w:t>Behind the scenes, the CLI uses Webpack, a tool which bundles all your JS and CSS files and adds them to the index.html file.</w:t>
+        <w:t xml:space="preserve">Behind the scenes, the CLI uses </w:t>
+      </w:r>
+      <w:proofErr w:type="spellStart"/>
+      <w:r>
+        <w:t>Webpack</w:t>
+      </w:r>
+      <w:proofErr w:type="spellEnd"/>
+      <w:r>
+        <w:t>, a tool which bundles all your JS and CSS files and adds them to the index.html file.</w:t>
       </w:r>
     </w:p>
     <w:p>
@@ -356,7 +495,15 @@
         </w:numPr>
       </w:pPr>
       <w:r>
-        <w:t xml:space="preserve">Emmet – Intelisense </w:t>
+        <w:t xml:space="preserve">Emmet – </w:t>
+      </w:r>
+      <w:proofErr w:type="spellStart"/>
+      <w:r>
+        <w:t>Intelisense</w:t>
+      </w:r>
+      <w:proofErr w:type="spellEnd"/>
+      <w:r>
+        <w:t xml:space="preserve"> </w:t>
       </w:r>
     </w:p>
     <w:p>
@@ -377,20 +524,506 @@
         </w:numPr>
       </w:pPr>
       <w:r>
-        <w:t xml:space="preserve">Create component – ng generate component  &lt;component-name&gt;– or - ng g c </w:t>
+        <w:t xml:space="preserve">Create component – ng generate </w:t>
+      </w:r>
+      <w:proofErr w:type="gramStart"/>
+      <w:r>
+        <w:t>component  &lt;</w:t>
+      </w:r>
+      <w:proofErr w:type="gramEnd"/>
+      <w:r>
+        <w:t xml:space="preserve">component-name&gt;– or - ng g c </w:t>
       </w:r>
       <w:r>
         <w:t xml:space="preserve"> &lt;component-name&gt;</w:t>
       </w:r>
+    </w:p>
+    <w:p>
+      <w:pPr>
+        <w:pStyle w:val="ListParagraph"/>
+        <w:ind w:left="1080"/>
+      </w:pPr>
+    </w:p>
+    <w:p>
+      <w:pPr>
+        <w:pStyle w:val="ListParagraph"/>
+        <w:ind w:left="1080"/>
+      </w:pPr>
+      <w:r>
+        <w:rPr>
+          <w:noProof/>
+        </w:rPr>
+        <w:drawing>
+          <wp:inline distT="0" distB="0" distL="0" distR="0" wp14:anchorId="7770C0C1" wp14:editId="27CD61B4">
+            <wp:extent cx="4562475" cy="2155477"/>
+            <wp:effectExtent l="0" t="0" r="0" b="0"/>
+            <wp:docPr id="5" name="Picture 5"/>
+            <wp:cNvGraphicFramePr>
+              <a:graphicFrameLocks xmlns:a="http://schemas.openxmlformats.org/drawingml/2006/main" noChangeAspect="1"/>
+            </wp:cNvGraphicFramePr>
+            <a:graphic xmlns:a="http://schemas.openxmlformats.org/drawingml/2006/main">
+              <a:graphicData uri="http://schemas.openxmlformats.org/drawingml/2006/picture">
+                <pic:pic xmlns:pic="http://schemas.openxmlformats.org/drawingml/2006/picture">
+                  <pic:nvPicPr>
+                    <pic:cNvPr id="1" name=""/>
+                    <pic:cNvPicPr/>
+                  </pic:nvPicPr>
+                  <pic:blipFill>
+                    <a:blip r:embed="rId8"/>
+                    <a:stretch>
+                      <a:fillRect/>
+                    </a:stretch>
+                  </pic:blipFill>
+                  <pic:spPr>
+                    <a:xfrm>
+                      <a:off x="0" y="0"/>
+                      <a:ext cx="4571504" cy="2159743"/>
+                    </a:xfrm>
+                    <a:prstGeom prst="rect">
+                      <a:avLst/>
+                    </a:prstGeom>
+                  </pic:spPr>
+                </pic:pic>
+              </a:graphicData>
+            </a:graphic>
+          </wp:inline>
+        </w:drawing>
+      </w:r>
+    </w:p>
+    <w:p>
+      <w:pPr>
+        <w:pStyle w:val="ListParagraph"/>
+        <w:ind w:left="1080"/>
+      </w:pPr>
     </w:p>
     <w:p>
       <w:pPr>
         <w:pStyle w:val="ListParagraph"/>
         <w:numPr>
           <w:ilvl w:val="0"/>
-          <w:numId w:val="2"/>
+          <w:numId w:val="3"/>
         </w:numPr>
       </w:pPr>
+      <w:r>
+        <w:lastRenderedPageBreak/>
+        <w:t>ES6 Arrow Function</w:t>
+      </w:r>
+    </w:p>
+    <w:p>
+      <w:pPr>
+        <w:pStyle w:val="ListParagraph"/>
+        <w:ind w:left="1800"/>
+      </w:pPr>
+      <w:proofErr w:type="gramStart"/>
+      <w:r>
+        <w:t>Function(</w:t>
+      </w:r>
+      <w:proofErr w:type="gramEnd"/>
+      <w:r>
+        <w:t>) {}  equals to () =&gt; {}</w:t>
+      </w:r>
+    </w:p>
+    <w:p/>
+    <w:p>
+      <w:pPr>
+        <w:rPr>
+          <w:rFonts w:ascii="Helvetica" w:hAnsi="Helvetica" w:cs="Helvetica"/>
+          <w:color w:val="29303B"/>
+          <w:sz w:val="27"/>
+          <w:szCs w:val="27"/>
+          <w:shd w:val="clear" w:color="auto" w:fill="FFFFFF"/>
+        </w:rPr>
+      </w:pPr>
+      <w:r>
+        <w:rPr>
+          <w:rFonts w:ascii="Helvetica" w:hAnsi="Helvetica" w:cs="Helvetica"/>
+          <w:color w:val="29303B"/>
+          <w:sz w:val="27"/>
+          <w:szCs w:val="27"/>
+          <w:shd w:val="clear" w:color="auto" w:fill="FFFFFF"/>
+        </w:rPr>
+        <w:t xml:space="preserve">The MDN (Mozilla Developer Network) offers nice lists of all properties and events of the element </w:t>
+      </w:r>
+      <w:proofErr w:type="gramStart"/>
+      <w:r>
+        <w:rPr>
+          <w:rFonts w:ascii="Helvetica" w:hAnsi="Helvetica" w:cs="Helvetica"/>
+          <w:color w:val="29303B"/>
+          <w:sz w:val="27"/>
+          <w:szCs w:val="27"/>
+          <w:shd w:val="clear" w:color="auto" w:fill="FFFFFF"/>
+        </w:rPr>
+        <w:t>you're</w:t>
+      </w:r>
+      <w:proofErr w:type="gramEnd"/>
+      <w:r>
+        <w:rPr>
+          <w:rFonts w:ascii="Helvetica" w:hAnsi="Helvetica" w:cs="Helvetica"/>
+          <w:color w:val="29303B"/>
+          <w:sz w:val="27"/>
+          <w:szCs w:val="27"/>
+          <w:shd w:val="clear" w:color="auto" w:fill="FFFFFF"/>
+        </w:rPr>
+        <w:t xml:space="preserve"> interested in. Googling for </w:t>
+      </w:r>
+      <w:r>
+        <w:rPr>
+          <w:rStyle w:val="HTMLCode"/>
+          <w:rFonts w:ascii="Consolas" w:eastAsiaTheme="minorHAnsi" w:hAnsi="Consolas"/>
+          <w:color w:val="EC5252"/>
+          <w:sz w:val="24"/>
+          <w:szCs w:val="24"/>
+          <w:bdr w:val="single" w:sz="6" w:space="2" w:color="DEDFE0" w:frame="1"/>
+          <w:shd w:val="clear" w:color="auto" w:fill="F2F3F5"/>
+        </w:rPr>
+        <w:t xml:space="preserve">YOUR_ELEMENT </w:t>
+      </w:r>
+      <w:proofErr w:type="gramStart"/>
+      <w:r>
+        <w:rPr>
+          <w:rStyle w:val="HTMLCode"/>
+          <w:rFonts w:ascii="Consolas" w:eastAsiaTheme="minorHAnsi" w:hAnsi="Consolas"/>
+          <w:color w:val="EC5252"/>
+          <w:sz w:val="24"/>
+          <w:szCs w:val="24"/>
+          <w:bdr w:val="single" w:sz="6" w:space="2" w:color="DEDFE0" w:frame="1"/>
+          <w:shd w:val="clear" w:color="auto" w:fill="F2F3F5"/>
+        </w:rPr>
+        <w:t>properties</w:t>
+      </w:r>
+      <w:r>
+        <w:rPr>
+          <w:rFonts w:ascii="Helvetica" w:hAnsi="Helvetica" w:cs="Helvetica"/>
+          <w:color w:val="29303B"/>
+          <w:sz w:val="27"/>
+          <w:szCs w:val="27"/>
+          <w:shd w:val="clear" w:color="auto" w:fill="FFFFFF"/>
+        </w:rPr>
+        <w:t>  or</w:t>
+      </w:r>
+      <w:proofErr w:type="gramEnd"/>
+      <w:r>
+        <w:rPr>
+          <w:rFonts w:ascii="Helvetica" w:hAnsi="Helvetica" w:cs="Helvetica"/>
+          <w:color w:val="29303B"/>
+          <w:sz w:val="27"/>
+          <w:szCs w:val="27"/>
+          <w:shd w:val="clear" w:color="auto" w:fill="FFFFFF"/>
+        </w:rPr>
+        <w:t> </w:t>
+      </w:r>
+      <w:r>
+        <w:rPr>
+          <w:rStyle w:val="HTMLCode"/>
+          <w:rFonts w:ascii="Consolas" w:eastAsiaTheme="minorHAnsi" w:hAnsi="Consolas"/>
+          <w:color w:val="EC5252"/>
+          <w:sz w:val="24"/>
+          <w:szCs w:val="24"/>
+          <w:bdr w:val="single" w:sz="6" w:space="2" w:color="DEDFE0" w:frame="1"/>
+          <w:shd w:val="clear" w:color="auto" w:fill="F2F3F5"/>
+        </w:rPr>
+        <w:t>YOUR_ELEMENT events</w:t>
+      </w:r>
+      <w:r>
+        <w:rPr>
+          <w:rFonts w:ascii="Helvetica" w:hAnsi="Helvetica" w:cs="Helvetica"/>
+          <w:color w:val="29303B"/>
+          <w:sz w:val="27"/>
+          <w:szCs w:val="27"/>
+          <w:shd w:val="clear" w:color="auto" w:fill="FFFFFF"/>
+        </w:rPr>
+        <w:t>  should yield nice results.</w:t>
+      </w:r>
+    </w:p>
+    <w:p>
+      <w:pPr>
+        <w:pStyle w:val="NormalWeb"/>
+        <w:shd w:val="clear" w:color="auto" w:fill="FFFFFF"/>
+        <w:spacing w:before="0" w:beforeAutospacing="0" w:after="300" w:afterAutospacing="0"/>
+        <w:rPr>
+          <w:rFonts w:ascii="Helvetica" w:hAnsi="Helvetica" w:cs="Helvetica"/>
+          <w:color w:val="29303B"/>
+          <w:sz w:val="27"/>
+          <w:szCs w:val="27"/>
+        </w:rPr>
+      </w:pPr>
+    </w:p>
+    <w:p>
+      <w:pPr>
+        <w:pStyle w:val="NormalWeb"/>
+        <w:shd w:val="clear" w:color="auto" w:fill="FFFFFF"/>
+        <w:spacing w:before="0" w:beforeAutospacing="0" w:after="300" w:afterAutospacing="0"/>
+        <w:rPr>
+          <w:rFonts w:ascii="Helvetica" w:hAnsi="Helvetica" w:cs="Helvetica"/>
+          <w:color w:val="29303B"/>
+          <w:sz w:val="27"/>
+          <w:szCs w:val="27"/>
+        </w:rPr>
+      </w:pPr>
+      <w:r>
+        <w:rPr>
+          <w:rFonts w:ascii="Helvetica" w:hAnsi="Helvetica" w:cs="Helvetica"/>
+          <w:color w:val="29303B"/>
+          <w:sz w:val="27"/>
+          <w:szCs w:val="27"/>
+        </w:rPr>
+        <w:t>Important: For Two-Way-Binding to work, you need to enable the </w:t>
+      </w:r>
+      <w:proofErr w:type="spellStart"/>
+      <w:proofErr w:type="gramStart"/>
+      <w:r>
+        <w:rPr>
+          <w:rStyle w:val="HTMLCode"/>
+          <w:rFonts w:ascii="Consolas" w:hAnsi="Consolas"/>
+          <w:color w:val="EC5252"/>
+          <w:bdr w:val="single" w:sz="6" w:space="2" w:color="DEDFE0" w:frame="1"/>
+          <w:shd w:val="clear" w:color="auto" w:fill="F2F3F5"/>
+        </w:rPr>
+        <w:t>ngModel</w:t>
+      </w:r>
+      <w:proofErr w:type="spellEnd"/>
+      <w:r>
+        <w:rPr>
+          <w:rFonts w:ascii="Helvetica" w:hAnsi="Helvetica" w:cs="Helvetica"/>
+          <w:color w:val="29303B"/>
+          <w:sz w:val="27"/>
+          <w:szCs w:val="27"/>
+        </w:rPr>
+        <w:t>  directive</w:t>
+      </w:r>
+      <w:proofErr w:type="gramEnd"/>
+      <w:r>
+        <w:rPr>
+          <w:rFonts w:ascii="Helvetica" w:hAnsi="Helvetica" w:cs="Helvetica"/>
+          <w:color w:val="29303B"/>
+          <w:sz w:val="27"/>
+          <w:szCs w:val="27"/>
+        </w:rPr>
+        <w:t>. This is done by adding the </w:t>
+      </w:r>
+      <w:proofErr w:type="spellStart"/>
+      <w:proofErr w:type="gramStart"/>
+      <w:r>
+        <w:rPr>
+          <w:rStyle w:val="HTMLCode"/>
+          <w:rFonts w:ascii="Consolas" w:hAnsi="Consolas"/>
+          <w:color w:val="EC5252"/>
+          <w:bdr w:val="single" w:sz="6" w:space="2" w:color="DEDFE0" w:frame="1"/>
+          <w:shd w:val="clear" w:color="auto" w:fill="F2F3F5"/>
+        </w:rPr>
+        <w:t>FormsModule</w:t>
+      </w:r>
+      <w:proofErr w:type="spellEnd"/>
+      <w:r>
+        <w:rPr>
+          <w:rFonts w:ascii="Helvetica" w:hAnsi="Helvetica" w:cs="Helvetica"/>
+          <w:color w:val="29303B"/>
+          <w:sz w:val="27"/>
+          <w:szCs w:val="27"/>
+        </w:rPr>
+        <w:t>  to</w:t>
+      </w:r>
+      <w:proofErr w:type="gramEnd"/>
+      <w:r>
+        <w:rPr>
+          <w:rFonts w:ascii="Helvetica" w:hAnsi="Helvetica" w:cs="Helvetica"/>
+          <w:color w:val="29303B"/>
+          <w:sz w:val="27"/>
+          <w:szCs w:val="27"/>
+        </w:rPr>
+        <w:t xml:space="preserve"> the </w:t>
+      </w:r>
+      <w:r>
+        <w:rPr>
+          <w:rStyle w:val="HTMLCode"/>
+          <w:rFonts w:ascii="Consolas" w:hAnsi="Consolas"/>
+          <w:color w:val="EC5252"/>
+          <w:bdr w:val="single" w:sz="6" w:space="2" w:color="DEDFE0" w:frame="1"/>
+          <w:shd w:val="clear" w:color="auto" w:fill="F2F3F5"/>
+        </w:rPr>
+        <w:t>imports[]</w:t>
+      </w:r>
+      <w:r>
+        <w:rPr>
+          <w:rFonts w:ascii="Helvetica" w:hAnsi="Helvetica" w:cs="Helvetica"/>
+          <w:color w:val="29303B"/>
+          <w:sz w:val="27"/>
+          <w:szCs w:val="27"/>
+        </w:rPr>
+        <w:t xml:space="preserve">  array in the </w:t>
+      </w:r>
+      <w:proofErr w:type="spellStart"/>
+      <w:r>
+        <w:rPr>
+          <w:rFonts w:ascii="Helvetica" w:hAnsi="Helvetica" w:cs="Helvetica"/>
+          <w:color w:val="29303B"/>
+          <w:sz w:val="27"/>
+          <w:szCs w:val="27"/>
+        </w:rPr>
+        <w:t>AppModule</w:t>
+      </w:r>
+      <w:proofErr w:type="spellEnd"/>
+      <w:r>
+        <w:rPr>
+          <w:rFonts w:ascii="Helvetica" w:hAnsi="Helvetica" w:cs="Helvetica"/>
+          <w:color w:val="29303B"/>
+          <w:sz w:val="27"/>
+          <w:szCs w:val="27"/>
+        </w:rPr>
+        <w:t>.</w:t>
+      </w:r>
+    </w:p>
+    <w:p>
+      <w:pPr>
+        <w:pStyle w:val="NormalWeb"/>
+        <w:shd w:val="clear" w:color="auto" w:fill="FFFFFF"/>
+        <w:spacing w:before="0" w:beforeAutospacing="0" w:after="300" w:afterAutospacing="0"/>
+        <w:rPr>
+          <w:rFonts w:ascii="Helvetica" w:hAnsi="Helvetica" w:cs="Helvetica"/>
+          <w:color w:val="29303B"/>
+          <w:sz w:val="27"/>
+          <w:szCs w:val="27"/>
+        </w:rPr>
+      </w:pPr>
+      <w:r>
+        <w:rPr>
+          <w:rFonts w:ascii="Helvetica" w:hAnsi="Helvetica" w:cs="Helvetica"/>
+          <w:color w:val="29303B"/>
+          <w:sz w:val="27"/>
+          <w:szCs w:val="27"/>
+        </w:rPr>
+        <w:t>You then also need to add the import from </w:t>
+      </w:r>
+      <w:r>
+        <w:rPr>
+          <w:rStyle w:val="HTMLCode"/>
+          <w:rFonts w:ascii="Consolas" w:hAnsi="Consolas"/>
+          <w:color w:val="EC5252"/>
+          <w:bdr w:val="single" w:sz="6" w:space="2" w:color="DEDFE0" w:frame="1"/>
+          <w:shd w:val="clear" w:color="auto" w:fill="F2F3F5"/>
+        </w:rPr>
+        <w:t>@angular/</w:t>
+      </w:r>
+      <w:proofErr w:type="gramStart"/>
+      <w:r>
+        <w:rPr>
+          <w:rStyle w:val="HTMLCode"/>
+          <w:rFonts w:ascii="Consolas" w:hAnsi="Consolas"/>
+          <w:color w:val="EC5252"/>
+          <w:bdr w:val="single" w:sz="6" w:space="2" w:color="DEDFE0" w:frame="1"/>
+          <w:shd w:val="clear" w:color="auto" w:fill="F2F3F5"/>
+        </w:rPr>
+        <w:t>forms</w:t>
+      </w:r>
+      <w:r>
+        <w:rPr>
+          <w:rFonts w:ascii="Helvetica" w:hAnsi="Helvetica" w:cs="Helvetica"/>
+          <w:color w:val="29303B"/>
+          <w:sz w:val="27"/>
+          <w:szCs w:val="27"/>
+        </w:rPr>
+        <w:t>  in</w:t>
+      </w:r>
+      <w:proofErr w:type="gramEnd"/>
+      <w:r>
+        <w:rPr>
+          <w:rFonts w:ascii="Helvetica" w:hAnsi="Helvetica" w:cs="Helvetica"/>
+          <w:color w:val="29303B"/>
+          <w:sz w:val="27"/>
+          <w:szCs w:val="27"/>
+        </w:rPr>
+        <w:t xml:space="preserve"> the </w:t>
+      </w:r>
+      <w:proofErr w:type="spellStart"/>
+      <w:r>
+        <w:rPr>
+          <w:rFonts w:ascii="Helvetica" w:hAnsi="Helvetica" w:cs="Helvetica"/>
+          <w:color w:val="29303B"/>
+          <w:sz w:val="27"/>
+          <w:szCs w:val="27"/>
+        </w:rPr>
+        <w:t>app.module.ts</w:t>
+      </w:r>
+      <w:proofErr w:type="spellEnd"/>
+      <w:r>
+        <w:rPr>
+          <w:rFonts w:ascii="Helvetica" w:hAnsi="Helvetica" w:cs="Helvetica"/>
+          <w:color w:val="29303B"/>
+          <w:sz w:val="27"/>
+          <w:szCs w:val="27"/>
+        </w:rPr>
+        <w:t xml:space="preserve"> file:</w:t>
+      </w:r>
+    </w:p>
+    <w:p>
+      <w:pPr>
+        <w:pStyle w:val="NormalWeb"/>
+        <w:shd w:val="clear" w:color="auto" w:fill="FFFFFF"/>
+        <w:spacing w:before="0" w:beforeAutospacing="0" w:after="300" w:afterAutospacing="0"/>
+        <w:rPr>
+          <w:rFonts w:ascii="Helvetica" w:hAnsi="Helvetica" w:cs="Helvetica"/>
+          <w:color w:val="29303B"/>
+          <w:sz w:val="27"/>
+          <w:szCs w:val="27"/>
+        </w:rPr>
+      </w:pPr>
+      <w:r>
+        <w:rPr>
+          <w:rStyle w:val="HTMLCode"/>
+          <w:rFonts w:ascii="Consolas" w:hAnsi="Consolas"/>
+          <w:color w:val="EC5252"/>
+          <w:bdr w:val="single" w:sz="6" w:space="2" w:color="DEDFE0" w:frame="1"/>
+          <w:shd w:val="clear" w:color="auto" w:fill="F2F3F5"/>
+        </w:rPr>
+        <w:t xml:space="preserve">import </w:t>
+      </w:r>
+      <w:proofErr w:type="gramStart"/>
+      <w:r>
+        <w:rPr>
+          <w:rStyle w:val="HTMLCode"/>
+          <w:rFonts w:ascii="Consolas" w:hAnsi="Consolas"/>
+          <w:color w:val="EC5252"/>
+          <w:bdr w:val="single" w:sz="6" w:space="2" w:color="DEDFE0" w:frame="1"/>
+          <w:shd w:val="clear" w:color="auto" w:fill="F2F3F5"/>
+        </w:rPr>
+        <w:t xml:space="preserve">{ </w:t>
+      </w:r>
+      <w:proofErr w:type="spellStart"/>
+      <w:r>
+        <w:rPr>
+          <w:rStyle w:val="HTMLCode"/>
+          <w:rFonts w:ascii="Consolas" w:hAnsi="Consolas"/>
+          <w:color w:val="EC5252"/>
+          <w:bdr w:val="single" w:sz="6" w:space="2" w:color="DEDFE0" w:frame="1"/>
+          <w:shd w:val="clear" w:color="auto" w:fill="F2F3F5"/>
+        </w:rPr>
+        <w:t>FormsModule</w:t>
+      </w:r>
+      <w:proofErr w:type="spellEnd"/>
+      <w:proofErr w:type="gramEnd"/>
+      <w:r>
+        <w:rPr>
+          <w:rStyle w:val="HTMLCode"/>
+          <w:rFonts w:ascii="Consolas" w:hAnsi="Consolas"/>
+          <w:color w:val="EC5252"/>
+          <w:bdr w:val="single" w:sz="6" w:space="2" w:color="DEDFE0" w:frame="1"/>
+          <w:shd w:val="clear" w:color="auto" w:fill="F2F3F5"/>
+        </w:rPr>
+        <w:t xml:space="preserve"> } from '@angular/forms';</w:t>
+      </w:r>
+      <w:r>
+        <w:rPr>
+          <w:rFonts w:ascii="Helvetica" w:hAnsi="Helvetica" w:cs="Helvetica"/>
+          <w:color w:val="29303B"/>
+          <w:sz w:val="27"/>
+          <w:szCs w:val="27"/>
+        </w:rPr>
+        <w:t> </w:t>
+      </w:r>
+    </w:p>
+    <w:p>
+      <w:bookmarkStart w:id="0" w:name="_GoBack"/>
+      <w:bookmarkEnd w:id="0"/>
     </w:p>
     <w:sectPr>
       <w:pgSz w:w="12240" w:h="15840"/>
@@ -405,6 +1038,119 @@
 <file path=word/numbering.xml><?xml version="1.0" encoding="utf-8"?>
 <w:numbering xmlns:wpc="http://schemas.microsoft.com/office/word/2010/wordprocessingCanvas" xmlns:cx="http://schemas.microsoft.com/office/drawing/2014/chartex" xmlns:mc="http://schemas.openxmlformats.org/markup-compatibility/2006" xmlns:o="urn:schemas-microsoft-com:office:office" xmlns:r="http://schemas.openxmlformats.org/officeDocument/2006/relationships" xmlns:m="http://schemas.openxmlformats.org/officeDocument/2006/math" xmlns:v="urn:schemas-microsoft-com:vml" xmlns:wp14="http://schemas.microsoft.com/office/word/2010/wordprocessingDrawing" xmlns:wp="http://schemas.openxmlformats.org/drawingml/2006/wordprocessingDrawing" xmlns:w10="urn:schemas-microsoft-com:office:word" xmlns:w="http://schemas.openxmlformats.org/wordprocessingml/2006/main" xmlns:w14="http://schemas.microsoft.com/office/word/2010/wordml" xmlns:w15="http://schemas.microsoft.com/office/word/2012/wordml" xmlns:w16se="http://schemas.microsoft.com/office/word/2015/wordml/symex" xmlns:wpg="http://schemas.microsoft.com/office/word/2010/wordprocessingGroup" xmlns:wpi="http://schemas.microsoft.com/office/word/2010/wordprocessingInk" xmlns:wne="http://schemas.microsoft.com/office/word/2006/wordml" xmlns:wps="http://schemas.microsoft.com/office/word/2010/wordprocessingShape" mc:Ignorable="w14 w15 w16se wp14">
   <w:abstractNum w:abstractNumId="0" w15:restartNumberingAfterBreak="0">
+    <w:nsid w:val="1D364913"/>
+    <w:multiLevelType w:val="hybridMultilevel"/>
+    <w:tmpl w:val="42A4EE4E"/>
+    <w:lvl w:ilvl="0" w:tplc="04090001">
+      <w:start w:val="1"/>
+      <w:numFmt w:val="bullet"/>
+      <w:lvlText w:val=""/>
+      <w:lvlJc w:val="left"/>
+      <w:pPr>
+        <w:ind w:left="1800" w:hanging="360"/>
+      </w:pPr>
+      <w:rPr>
+        <w:rFonts w:ascii="Symbol" w:hAnsi="Symbol" w:hint="default"/>
+      </w:rPr>
+    </w:lvl>
+    <w:lvl w:ilvl="1" w:tplc="04090003" w:tentative="1">
+      <w:start w:val="1"/>
+      <w:numFmt w:val="bullet"/>
+      <w:lvlText w:val="o"/>
+      <w:lvlJc w:val="left"/>
+      <w:pPr>
+        <w:ind w:left="2520" w:hanging="360"/>
+      </w:pPr>
+      <w:rPr>
+        <w:rFonts w:ascii="Courier New" w:hAnsi="Courier New" w:cs="Courier New" w:hint="default"/>
+      </w:rPr>
+    </w:lvl>
+    <w:lvl w:ilvl="2" w:tplc="04090005" w:tentative="1">
+      <w:start w:val="1"/>
+      <w:numFmt w:val="bullet"/>
+      <w:lvlText w:val=""/>
+      <w:lvlJc w:val="left"/>
+      <w:pPr>
+        <w:ind w:left="3240" w:hanging="360"/>
+      </w:pPr>
+      <w:rPr>
+        <w:rFonts w:ascii="Wingdings" w:hAnsi="Wingdings" w:hint="default"/>
+      </w:rPr>
+    </w:lvl>
+    <w:lvl w:ilvl="3" w:tplc="04090001" w:tentative="1">
+      <w:start w:val="1"/>
+      <w:numFmt w:val="bullet"/>
+      <w:lvlText w:val=""/>
+      <w:lvlJc w:val="left"/>
+      <w:pPr>
+        <w:ind w:left="3960" w:hanging="360"/>
+      </w:pPr>
+      <w:rPr>
+        <w:rFonts w:ascii="Symbol" w:hAnsi="Symbol" w:hint="default"/>
+      </w:rPr>
+    </w:lvl>
+    <w:lvl w:ilvl="4" w:tplc="04090003" w:tentative="1">
+      <w:start w:val="1"/>
+      <w:numFmt w:val="bullet"/>
+      <w:lvlText w:val="o"/>
+      <w:lvlJc w:val="left"/>
+      <w:pPr>
+        <w:ind w:left="4680" w:hanging="360"/>
+      </w:pPr>
+      <w:rPr>
+        <w:rFonts w:ascii="Courier New" w:hAnsi="Courier New" w:cs="Courier New" w:hint="default"/>
+      </w:rPr>
+    </w:lvl>
+    <w:lvl w:ilvl="5" w:tplc="04090005" w:tentative="1">
+      <w:start w:val="1"/>
+      <w:numFmt w:val="bullet"/>
+      <w:lvlText w:val=""/>
+      <w:lvlJc w:val="left"/>
+      <w:pPr>
+        <w:ind w:left="5400" w:hanging="360"/>
+      </w:pPr>
+      <w:rPr>
+        <w:rFonts w:ascii="Wingdings" w:hAnsi="Wingdings" w:hint="default"/>
+      </w:rPr>
+    </w:lvl>
+    <w:lvl w:ilvl="6" w:tplc="04090001" w:tentative="1">
+      <w:start w:val="1"/>
+      <w:numFmt w:val="bullet"/>
+      <w:lvlText w:val=""/>
+      <w:lvlJc w:val="left"/>
+      <w:pPr>
+        <w:ind w:left="6120" w:hanging="360"/>
+      </w:pPr>
+      <w:rPr>
+        <w:rFonts w:ascii="Symbol" w:hAnsi="Symbol" w:hint="default"/>
+      </w:rPr>
+    </w:lvl>
+    <w:lvl w:ilvl="7" w:tplc="04090003" w:tentative="1">
+      <w:start w:val="1"/>
+      <w:numFmt w:val="bullet"/>
+      <w:lvlText w:val="o"/>
+      <w:lvlJc w:val="left"/>
+      <w:pPr>
+        <w:ind w:left="6840" w:hanging="360"/>
+      </w:pPr>
+      <w:rPr>
+        <w:rFonts w:ascii="Courier New" w:hAnsi="Courier New" w:cs="Courier New" w:hint="default"/>
+      </w:rPr>
+    </w:lvl>
+    <w:lvl w:ilvl="8" w:tplc="04090005" w:tentative="1">
+      <w:start w:val="1"/>
+      <w:numFmt w:val="bullet"/>
+      <w:lvlText w:val=""/>
+      <w:lvlJc w:val="left"/>
+      <w:pPr>
+        <w:ind w:left="7560" w:hanging="360"/>
+      </w:pPr>
+      <w:rPr>
+        <w:rFonts w:ascii="Wingdings" w:hAnsi="Wingdings" w:hint="default"/>
+      </w:rPr>
+    </w:lvl>
+  </w:abstractNum>
+  <w:abstractNum w:abstractNumId="1" w15:restartNumberingAfterBreak="0">
     <w:nsid w:val="3126448C"/>
     <w:multiLevelType w:val="hybridMultilevel"/>
     <w:tmpl w:val="22489D12"/>
@@ -493,7 +1239,7 @@
       </w:pPr>
     </w:lvl>
   </w:abstractNum>
-  <w:abstractNum w:abstractNumId="1" w15:restartNumberingAfterBreak="0">
+  <w:abstractNum w:abstractNumId="2" w15:restartNumberingAfterBreak="0">
     <w:nsid w:val="49FA4E78"/>
     <w:multiLevelType w:val="hybridMultilevel"/>
     <w:tmpl w:val="1E587F42"/>
@@ -606,10 +1352,13 @@
     </w:lvl>
   </w:abstractNum>
   <w:num w:numId="1">
-    <w:abstractNumId w:val="0"/>
+    <w:abstractNumId w:val="1"/>
   </w:num>
   <w:num w:numId="2">
-    <w:abstractNumId w:val="1"/>
+    <w:abstractNumId w:val="2"/>
+  </w:num>
+  <w:num w:numId="3">
+    <w:abstractNumId w:val="0"/>
   </w:num>
 </w:numbering>
 </file>
@@ -1046,6 +1795,35 @@
       <w:contextualSpacing/>
     </w:pPr>
   </w:style>
+  <w:style w:type="character" w:styleId="HTMLCode">
+    <w:name w:val="HTML Code"/>
+    <w:basedOn w:val="DefaultParagraphFont"/>
+    <w:uiPriority w:val="99"/>
+    <w:semiHidden/>
+    <w:unhideWhenUsed/>
+    <w:rsid w:val="00574ABE"/>
+    <w:rPr>
+      <w:rFonts w:ascii="Courier New" w:eastAsia="Times New Roman" w:hAnsi="Courier New" w:cs="Courier New"/>
+      <w:sz w:val="20"/>
+      <w:szCs w:val="20"/>
+    </w:rPr>
+  </w:style>
+  <w:style w:type="paragraph" w:styleId="NormalWeb">
+    <w:name w:val="Normal (Web)"/>
+    <w:basedOn w:val="Normal"/>
+    <w:uiPriority w:val="99"/>
+    <w:semiHidden/>
+    <w:unhideWhenUsed/>
+    <w:rsid w:val="00900FC1"/>
+    <w:pPr>
+      <w:spacing w:before="100" w:beforeAutospacing="1" w:after="100" w:afterAutospacing="1" w:line="240" w:lineRule="auto"/>
+    </w:pPr>
+    <w:rPr>
+      <w:rFonts w:ascii="Times New Roman" w:eastAsia="Times New Roman" w:hAnsi="Times New Roman" w:cs="Times New Roman"/>
+      <w:sz w:val="24"/>
+      <w:szCs w:val="24"/>
+    </w:rPr>
+  </w:style>
 </w:styles>
 </file>
 

</xml_diff>